<commit_message>
update k8s-dev user option to 1.2
</commit_message>
<xml_diff>
--- a/k8s-dev-setup-user-supplied-environment-option.docx
+++ b/k8s-dev-setup-user-supplied-environment-option.docx
@@ -103,25 +103,43 @@
         <w:rPr>
           <w:color w:val="000000" w:themeColor="text1"/>
         </w:rPr>
-        <w:t>1</w:t>
+        <w:t>2</w:t>
       </w:r>
       <w:r>
         <w:rPr>
           <w:color w:val="000000" w:themeColor="text1"/>
         </w:rPr>
-        <w:t xml:space="preserve"> - 7/</w:t>
+        <w:t xml:space="preserve"> - </w:t>
       </w:r>
       <w:r>
         <w:rPr>
           <w:color w:val="000000" w:themeColor="text1"/>
         </w:rPr>
-        <w:t>31</w:t>
+        <w:t>5</w:t>
       </w:r>
       <w:r>
         <w:rPr>
           <w:color w:val="000000" w:themeColor="text1"/>
         </w:rPr>
-        <w:t>/22</w:t>
+        <w:t>/</w:t>
+      </w:r>
+      <w:r>
+        <w:rPr>
+          <w:color w:val="000000" w:themeColor="text1"/>
+        </w:rPr>
+        <w:t>19</w:t>
+      </w:r>
+      <w:r>
+        <w:rPr>
+          <w:color w:val="000000" w:themeColor="text1"/>
+        </w:rPr>
+        <w:t>/2</w:t>
+      </w:r>
+      <w:r>
+        <w:rPr>
+          <w:color w:val="000000" w:themeColor="text1"/>
+        </w:rPr>
+        <w:t>3</w:t>
       </w:r>
     </w:p>
     <w:p>
@@ -533,7 +551,15 @@
           <w:b/>
           <w:bCs/>
         </w:rPr>
-        <w:t>Kubernetes version 1.21</w:t>
+        <w:t>Kubernetes version 1.2</w:t>
+      </w:r>
+      <w:r>
+        <w:rPr>
+          <w:rFonts w:eastAsia="Times New Roman" w:cstheme="minorHAnsi"/>
+          <w:b/>
+          <w:bCs/>
+        </w:rPr>
+        <w:t>3</w:t>
       </w:r>
       <w:r>
         <w:rPr>
@@ -715,6 +741,7 @@
         <w:rPr>
           <w:rFonts w:eastAsia="Times New Roman" w:cstheme="minorHAnsi"/>
         </w:rPr>
+        <w:lastRenderedPageBreak/>
         <w:tab/>
       </w:r>
       <w:r>
@@ -752,7 +779,6 @@
         <w:rPr>
           <w:rFonts w:eastAsia="Times New Roman" w:cstheme="minorHAnsi"/>
         </w:rPr>
-        <w:lastRenderedPageBreak/>
         <w:t xml:space="preserve">10.  Install the monitoring pieces.  </w:t>
       </w:r>
     </w:p>
@@ -1400,29 +1426,7 @@
             <w:sz w:val="20"/>
             <w:szCs w:val="20"/>
           </w:rPr>
-          <w:t>https://prometheus-</w:t>
-        </w:r>
-        <w:r>
-          <w:rPr>
-            <w:rStyle w:val="Hyperlink"/>
-            <w:rFonts w:ascii="Consolas" w:eastAsia="Times New Roman" w:hAnsi="Consolas" w:cs="Courier New"/>
-            <w:b/>
-            <w:bCs/>
-            <w:sz w:val="20"/>
-            <w:szCs w:val="20"/>
-          </w:rPr>
-          <w:t>c</w:t>
-        </w:r>
-        <w:r>
-          <w:rPr>
-            <w:rStyle w:val="Hyperlink"/>
-            <w:rFonts w:ascii="Consolas" w:eastAsia="Times New Roman" w:hAnsi="Consolas" w:cs="Courier New"/>
-            <w:b/>
-            <w:bCs/>
-            <w:sz w:val="20"/>
-            <w:szCs w:val="20"/>
-          </w:rPr>
-          <w:t>ommunity.github.io/helm-charts</w:t>
+          <w:t>https://prometheus-community.github.io/helm-charts</w:t>
         </w:r>
       </w:hyperlink>
     </w:p>
@@ -1493,6 +1497,7 @@
           <w:sz w:val="20"/>
           <w:szCs w:val="20"/>
         </w:rPr>
+        <w:lastRenderedPageBreak/>
         <w:t>$ helm repo update</w:t>
       </w:r>
     </w:p>
@@ -1911,7 +1916,12 @@
       </w:hyperlink>
     </w:p>
     <w:sectPr>
-      <w:footerReference w:type="default" r:id="rId20"/>
+      <w:headerReference w:type="even" r:id="rId20"/>
+      <w:headerReference w:type="default" r:id="rId21"/>
+      <w:footerReference w:type="even" r:id="rId22"/>
+      <w:footerReference w:type="default" r:id="rId23"/>
+      <w:headerReference w:type="first" r:id="rId24"/>
+      <w:footerReference w:type="first" r:id="rId25"/>
       <w:pgSz w:w="12240" w:h="15840"/>
       <w:pgMar w:top="486" w:right="900" w:bottom="1440" w:left="630" w:header="720" w:footer="720" w:gutter="0"/>
       <w:cols w:space="720"/>
@@ -1945,12 +1955,41 @@
   <w:p>
     <w:pPr>
       <w:pStyle w:val="Footer"/>
+    </w:pPr>
+  </w:p>
+</w:ftr>
+</file>
+
+<file path=word/footer2.xml><?xml version="1.0" encoding="utf-8"?>
+<w:ftr xmlns:wpc="http://schemas.microsoft.com/office/word/2010/wordprocessingCanvas" xmlns:cx="http://schemas.microsoft.com/office/drawing/2014/chartex" xmlns:cx1="http://schemas.microsoft.com/office/drawing/2015/9/8/chartex" xmlns:cx2="http://schemas.microsoft.com/office/drawing/2015/10/21/chartex" xmlns:cx3="http://schemas.microsoft.com/office/drawing/2016/5/9/chartex" xmlns:cx4="http://schemas.microsoft.com/office/drawing/2016/5/10/chartex" xmlns:cx5="http://schemas.microsoft.com/office/drawing/2016/5/11/chartex" xmlns:cx6="http://schemas.microsoft.com/office/drawing/2016/5/12/chartex" xmlns:cx7="http://schemas.microsoft.com/office/drawing/2016/5/13/chartex" xmlns:cx8="http://schemas.microsoft.com/office/drawing/2016/5/14/chartex" xmlns:mc="http://schemas.openxmlformats.org/markup-compatibility/2006" xmlns:aink="http://schemas.microsoft.com/office/drawing/2016/ink" xmlns:am3d="http://schemas.microsoft.com/office/drawing/2017/model3d" xmlns:o="urn:schemas-microsoft-com:office:office" xmlns:oel="http://schemas.microsoft.com/office/2019/extlst" xmlns:r="http://schemas.openxmlformats.org/officeDocument/2006/relationships" xmlns:m="http://schemas.openxmlformats.org/officeDocument/2006/math" xmlns:v="urn:schemas-microsoft-com:vml" xmlns:wp14="http://schemas.microsoft.com/office/word/2010/wordprocessingDrawing" xmlns:wp="http://schemas.openxmlformats.org/drawingml/2006/wordprocessingDrawing" xmlns:w10="urn:schemas-microsoft-com:office:word" xmlns:w="http://schemas.openxmlformats.org/wordprocessingml/2006/main" xmlns:w14="http://schemas.microsoft.com/office/word/2010/wordml" xmlns:w15="http://schemas.microsoft.com/office/word/2012/wordml" xmlns:w16cex="http://schemas.microsoft.com/office/word/2018/wordml/cex" xmlns:w16cid="http://schemas.microsoft.com/office/word/2016/wordml/cid" xmlns:w16="http://schemas.microsoft.com/office/word/2018/wordml" xmlns:w16sdtdh="http://schemas.microsoft.com/office/word/2020/wordml/sdtdatahash" xmlns:w16se="http://schemas.microsoft.com/office/word/2015/wordml/symex" xmlns:wpg="http://schemas.microsoft.com/office/word/2010/wordprocessingGroup" xmlns:wpi="http://schemas.microsoft.com/office/word/2010/wordprocessingInk" xmlns:wne="http://schemas.microsoft.com/office/word/2006/wordml" xmlns:wps="http://schemas.microsoft.com/office/word/2010/wordprocessingShape" mc:Ignorable="w14 w15 w16se w16cid w16 w16cex w16sdtdh wp14">
+  <w:p>
+    <w:pPr>
+      <w:pStyle w:val="Footer"/>
       <w:jc w:val="center"/>
     </w:pPr>
     <w:r>
-      <w:t>© 2022 Tech Skills Transformations LLC &amp; Brent Laster</w:t>
+      <w:t xml:space="preserve">© </w:t>
+    </w:r>
+    <w:r>
+      <w:t>202</w:t>
+    </w:r>
+    <w:r>
+      <w:t>3</w:t>
+    </w:r>
+    <w:r>
+      <w:t xml:space="preserve"> Tech Skills Transformations LLC &amp; Brent Laster</w:t>
     </w:r>
   </w:p>
+  <w:p>
+    <w:pPr>
+      <w:pStyle w:val="Footer"/>
+    </w:pPr>
+  </w:p>
+</w:ftr>
+</file>
+
+<file path=word/footer3.xml><?xml version="1.0" encoding="utf-8"?>
+<w:ftr xmlns:wpc="http://schemas.microsoft.com/office/word/2010/wordprocessingCanvas" xmlns:cx="http://schemas.microsoft.com/office/drawing/2014/chartex" xmlns:cx1="http://schemas.microsoft.com/office/drawing/2015/9/8/chartex" xmlns:cx2="http://schemas.microsoft.com/office/drawing/2015/10/21/chartex" xmlns:cx3="http://schemas.microsoft.com/office/drawing/2016/5/9/chartex" xmlns:cx4="http://schemas.microsoft.com/office/drawing/2016/5/10/chartex" xmlns:cx5="http://schemas.microsoft.com/office/drawing/2016/5/11/chartex" xmlns:cx6="http://schemas.microsoft.com/office/drawing/2016/5/12/chartex" xmlns:cx7="http://schemas.microsoft.com/office/drawing/2016/5/13/chartex" xmlns:cx8="http://schemas.microsoft.com/office/drawing/2016/5/14/chartex" xmlns:mc="http://schemas.openxmlformats.org/markup-compatibility/2006" xmlns:aink="http://schemas.microsoft.com/office/drawing/2016/ink" xmlns:am3d="http://schemas.microsoft.com/office/drawing/2017/model3d" xmlns:o="urn:schemas-microsoft-com:office:office" xmlns:oel="http://schemas.microsoft.com/office/2019/extlst" xmlns:r="http://schemas.openxmlformats.org/officeDocument/2006/relationships" xmlns:m="http://schemas.openxmlformats.org/officeDocument/2006/math" xmlns:v="urn:schemas-microsoft-com:vml" xmlns:wp14="http://schemas.microsoft.com/office/word/2010/wordprocessingDrawing" xmlns:wp="http://schemas.openxmlformats.org/drawingml/2006/wordprocessingDrawing" xmlns:w10="urn:schemas-microsoft-com:office:word" xmlns:w="http://schemas.openxmlformats.org/wordprocessingml/2006/main" xmlns:w14="http://schemas.microsoft.com/office/word/2010/wordml" xmlns:w15="http://schemas.microsoft.com/office/word/2012/wordml" xmlns:w16cex="http://schemas.microsoft.com/office/word/2018/wordml/cex" xmlns:w16cid="http://schemas.microsoft.com/office/word/2016/wordml/cid" xmlns:w16="http://schemas.microsoft.com/office/word/2018/wordml" xmlns:w16sdtdh="http://schemas.microsoft.com/office/word/2020/wordml/sdtdatahash" xmlns:w16se="http://schemas.microsoft.com/office/word/2015/wordml/symex" xmlns:wpg="http://schemas.microsoft.com/office/word/2010/wordprocessingGroup" xmlns:wpi="http://schemas.microsoft.com/office/word/2010/wordprocessingInk" xmlns:wne="http://schemas.microsoft.com/office/word/2006/wordml" xmlns:wps="http://schemas.microsoft.com/office/word/2010/wordprocessingShape" mc:Ignorable="w14 w15 w16se w16cid w16 w16cex w16sdtdh wp14">
   <w:p>
     <w:pPr>
       <w:pStyle w:val="Footer"/>
@@ -1976,6 +2015,36 @@
     </w:p>
   </w:footnote>
 </w:footnotes>
+</file>
+
+<file path=word/header1.xml><?xml version="1.0" encoding="utf-8"?>
+<w:hdr xmlns:wpc="http://schemas.microsoft.com/office/word/2010/wordprocessingCanvas" xmlns:cx="http://schemas.microsoft.com/office/drawing/2014/chartex" xmlns:cx1="http://schemas.microsoft.com/office/drawing/2015/9/8/chartex" xmlns:cx2="http://schemas.microsoft.com/office/drawing/2015/10/21/chartex" xmlns:cx3="http://schemas.microsoft.com/office/drawing/2016/5/9/chartex" xmlns:cx4="http://schemas.microsoft.com/office/drawing/2016/5/10/chartex" xmlns:cx5="http://schemas.microsoft.com/office/drawing/2016/5/11/chartex" xmlns:cx6="http://schemas.microsoft.com/office/drawing/2016/5/12/chartex" xmlns:cx7="http://schemas.microsoft.com/office/drawing/2016/5/13/chartex" xmlns:cx8="http://schemas.microsoft.com/office/drawing/2016/5/14/chartex" xmlns:mc="http://schemas.openxmlformats.org/markup-compatibility/2006" xmlns:aink="http://schemas.microsoft.com/office/drawing/2016/ink" xmlns:am3d="http://schemas.microsoft.com/office/drawing/2017/model3d" xmlns:o="urn:schemas-microsoft-com:office:office" xmlns:oel="http://schemas.microsoft.com/office/2019/extlst" xmlns:r="http://schemas.openxmlformats.org/officeDocument/2006/relationships" xmlns:m="http://schemas.openxmlformats.org/officeDocument/2006/math" xmlns:v="urn:schemas-microsoft-com:vml" xmlns:wp14="http://schemas.microsoft.com/office/word/2010/wordprocessingDrawing" xmlns:wp="http://schemas.openxmlformats.org/drawingml/2006/wordprocessingDrawing" xmlns:w10="urn:schemas-microsoft-com:office:word" xmlns:w="http://schemas.openxmlformats.org/wordprocessingml/2006/main" xmlns:w14="http://schemas.microsoft.com/office/word/2010/wordml" xmlns:w15="http://schemas.microsoft.com/office/word/2012/wordml" xmlns:w16cex="http://schemas.microsoft.com/office/word/2018/wordml/cex" xmlns:w16cid="http://schemas.microsoft.com/office/word/2016/wordml/cid" xmlns:w16="http://schemas.microsoft.com/office/word/2018/wordml" xmlns:w16sdtdh="http://schemas.microsoft.com/office/word/2020/wordml/sdtdatahash" xmlns:w16se="http://schemas.microsoft.com/office/word/2015/wordml/symex" xmlns:wpg="http://schemas.microsoft.com/office/word/2010/wordprocessingGroup" xmlns:wpi="http://schemas.microsoft.com/office/word/2010/wordprocessingInk" xmlns:wne="http://schemas.microsoft.com/office/word/2006/wordml" xmlns:wps="http://schemas.microsoft.com/office/word/2010/wordprocessingShape" mc:Ignorable="w14 w15 w16se w16cid w16 w16cex w16sdtdh wp14">
+  <w:p>
+    <w:pPr>
+      <w:pStyle w:val="Header"/>
+    </w:pPr>
+  </w:p>
+</w:hdr>
+</file>
+
+<file path=word/header2.xml><?xml version="1.0" encoding="utf-8"?>
+<w:hdr xmlns:wpc="http://schemas.microsoft.com/office/word/2010/wordprocessingCanvas" xmlns:cx="http://schemas.microsoft.com/office/drawing/2014/chartex" xmlns:cx1="http://schemas.microsoft.com/office/drawing/2015/9/8/chartex" xmlns:cx2="http://schemas.microsoft.com/office/drawing/2015/10/21/chartex" xmlns:cx3="http://schemas.microsoft.com/office/drawing/2016/5/9/chartex" xmlns:cx4="http://schemas.microsoft.com/office/drawing/2016/5/10/chartex" xmlns:cx5="http://schemas.microsoft.com/office/drawing/2016/5/11/chartex" xmlns:cx6="http://schemas.microsoft.com/office/drawing/2016/5/12/chartex" xmlns:cx7="http://schemas.microsoft.com/office/drawing/2016/5/13/chartex" xmlns:cx8="http://schemas.microsoft.com/office/drawing/2016/5/14/chartex" xmlns:mc="http://schemas.openxmlformats.org/markup-compatibility/2006" xmlns:aink="http://schemas.microsoft.com/office/drawing/2016/ink" xmlns:am3d="http://schemas.microsoft.com/office/drawing/2017/model3d" xmlns:o="urn:schemas-microsoft-com:office:office" xmlns:oel="http://schemas.microsoft.com/office/2019/extlst" xmlns:r="http://schemas.openxmlformats.org/officeDocument/2006/relationships" xmlns:m="http://schemas.openxmlformats.org/officeDocument/2006/math" xmlns:v="urn:schemas-microsoft-com:vml" xmlns:wp14="http://schemas.microsoft.com/office/word/2010/wordprocessingDrawing" xmlns:wp="http://schemas.openxmlformats.org/drawingml/2006/wordprocessingDrawing" xmlns:w10="urn:schemas-microsoft-com:office:word" xmlns:w="http://schemas.openxmlformats.org/wordprocessingml/2006/main" xmlns:w14="http://schemas.microsoft.com/office/word/2010/wordml" xmlns:w15="http://schemas.microsoft.com/office/word/2012/wordml" xmlns:w16cex="http://schemas.microsoft.com/office/word/2018/wordml/cex" xmlns:w16cid="http://schemas.microsoft.com/office/word/2016/wordml/cid" xmlns:w16="http://schemas.microsoft.com/office/word/2018/wordml" xmlns:w16sdtdh="http://schemas.microsoft.com/office/word/2020/wordml/sdtdatahash" xmlns:w16se="http://schemas.microsoft.com/office/word/2015/wordml/symex" xmlns:wpg="http://schemas.microsoft.com/office/word/2010/wordprocessingGroup" xmlns:wpi="http://schemas.microsoft.com/office/word/2010/wordprocessingInk" xmlns:wne="http://schemas.microsoft.com/office/word/2006/wordml" xmlns:wps="http://schemas.microsoft.com/office/word/2010/wordprocessingShape" mc:Ignorable="w14 w15 w16se w16cid w16 w16cex w16sdtdh wp14">
+  <w:p>
+    <w:pPr>
+      <w:pStyle w:val="Header"/>
+    </w:pPr>
+  </w:p>
+</w:hdr>
+</file>
+
+<file path=word/header3.xml><?xml version="1.0" encoding="utf-8"?>
+<w:hdr xmlns:wpc="http://schemas.microsoft.com/office/word/2010/wordprocessingCanvas" xmlns:cx="http://schemas.microsoft.com/office/drawing/2014/chartex" xmlns:cx1="http://schemas.microsoft.com/office/drawing/2015/9/8/chartex" xmlns:cx2="http://schemas.microsoft.com/office/drawing/2015/10/21/chartex" xmlns:cx3="http://schemas.microsoft.com/office/drawing/2016/5/9/chartex" xmlns:cx4="http://schemas.microsoft.com/office/drawing/2016/5/10/chartex" xmlns:cx5="http://schemas.microsoft.com/office/drawing/2016/5/11/chartex" xmlns:cx6="http://schemas.microsoft.com/office/drawing/2016/5/12/chartex" xmlns:cx7="http://schemas.microsoft.com/office/drawing/2016/5/13/chartex" xmlns:cx8="http://schemas.microsoft.com/office/drawing/2016/5/14/chartex" xmlns:mc="http://schemas.openxmlformats.org/markup-compatibility/2006" xmlns:aink="http://schemas.microsoft.com/office/drawing/2016/ink" xmlns:am3d="http://schemas.microsoft.com/office/drawing/2017/model3d" xmlns:o="urn:schemas-microsoft-com:office:office" xmlns:oel="http://schemas.microsoft.com/office/2019/extlst" xmlns:r="http://schemas.openxmlformats.org/officeDocument/2006/relationships" xmlns:m="http://schemas.openxmlformats.org/officeDocument/2006/math" xmlns:v="urn:schemas-microsoft-com:vml" xmlns:wp14="http://schemas.microsoft.com/office/word/2010/wordprocessingDrawing" xmlns:wp="http://schemas.openxmlformats.org/drawingml/2006/wordprocessingDrawing" xmlns:w10="urn:schemas-microsoft-com:office:word" xmlns:w="http://schemas.openxmlformats.org/wordprocessingml/2006/main" xmlns:w14="http://schemas.microsoft.com/office/word/2010/wordml" xmlns:w15="http://schemas.microsoft.com/office/word/2012/wordml" xmlns:w16cex="http://schemas.microsoft.com/office/word/2018/wordml/cex" xmlns:w16cid="http://schemas.microsoft.com/office/word/2016/wordml/cid" xmlns:w16="http://schemas.microsoft.com/office/word/2018/wordml" xmlns:w16sdtdh="http://schemas.microsoft.com/office/word/2020/wordml/sdtdatahash" xmlns:w16se="http://schemas.microsoft.com/office/word/2015/wordml/symex" xmlns:wpg="http://schemas.microsoft.com/office/word/2010/wordprocessingGroup" xmlns:wpi="http://schemas.microsoft.com/office/word/2010/wordprocessingInk" xmlns:wne="http://schemas.microsoft.com/office/word/2006/wordml" xmlns:wps="http://schemas.microsoft.com/office/word/2010/wordprocessingShape" mc:Ignorable="w14 w15 w16se w16cid w16 w16cex w16sdtdh wp14">
+  <w:p>
+    <w:pPr>
+      <w:pStyle w:val="Header"/>
+    </w:pPr>
+  </w:p>
+</w:hdr>
 </file>
 
 <file path=word/numbering.xml><?xml version="1.0" encoding="utf-8"?>

</xml_diff>

<commit_message>
update k8s-dev user setup to 1.3
</commit_message>
<xml_diff>
--- a/k8s-dev-setup-user-supplied-environment-option.docx
+++ b/k8s-dev-setup-user-supplied-environment-option.docx
@@ -103,7 +103,7 @@
         <w:rPr>
           <w:color w:val="000000" w:themeColor="text1"/>
         </w:rPr>
-        <w:t>2</w:t>
+        <w:t>3</w:t>
       </w:r>
       <w:r>
         <w:rPr>
@@ -127,7 +127,7 @@
         <w:rPr>
           <w:color w:val="000000" w:themeColor="text1"/>
         </w:rPr>
-        <w:t>19</w:t>
+        <w:t>21</w:t>
       </w:r>
       <w:r>
         <w:rPr>
@@ -242,7 +242,7 @@
         <w:rPr>
           <w:color w:val="FF0000"/>
         </w:rPr>
-        <w:t>In each of the bullet items below pertaining to an application, there are hyperlinks to install information for the application.  You will still need to pick the right install packages and follow instructions in those links for your platform (Windows, Mac, Linux)*.</w:t>
+        <w:t>In each of the bullet items below pertaining to an application, there are hyperlinks to install information for the application.  You will still need to pick the right install packages and follow instructions in those links for your platform (Windows, Mac, Linux).</w:t>
       </w:r>
     </w:p>
     <w:p>
@@ -252,77 +252,18 @@
     </w:p>
     <w:p>
       <w:pPr>
-        <w:ind w:left="360" w:hanging="360"/>
-      </w:pPr>
-      <w:r>
-        <w:t xml:space="preserve">       (* If you are using Linux as your platform, you may be able to utilize the setup script from the VM at </w:t>
+        <w:ind w:left="720"/>
+        <w:rPr>
+          <w:rFonts w:eastAsia="Times New Roman" w:cstheme="minorHAnsi"/>
+        </w:rPr>
+      </w:pPr>
+      <w:r>
+        <w:rPr>
+          <w:rFonts w:eastAsia="Times New Roman" w:cstheme="minorHAnsi"/>
+        </w:rPr>
+        <w:t xml:space="preserve">1. Install a version of </w:t>
       </w:r>
       <w:hyperlink r:id="rId7" w:history="1">
-        <w:r>
-          <w:rPr>
-            <w:rStyle w:val="Hyperlink"/>
-          </w:rPr>
-          <w:t>https://github.com/skillrepos/beyond-k8s/blob/main/extra/setup.sh</w:t>
-        </w:r>
-      </w:hyperlink>
-      <w:r>
-        <w:t xml:space="preserve"> to get some pieces installed, but it is not guaranteed and will not install all of the applications.</w:t>
-      </w:r>
-      <w:r>
-        <w:t xml:space="preserve"> </w:t>
-      </w:r>
-      <w:proofErr w:type="gramStart"/>
-      <w:r>
-        <w:t>In particular, you</w:t>
-      </w:r>
-      <w:proofErr w:type="gramEnd"/>
-      <w:r>
-        <w:t xml:space="preserve"> may need to separately install the </w:t>
-      </w:r>
-      <w:proofErr w:type="spellStart"/>
-      <w:r>
-        <w:t>argocd</w:t>
-      </w:r>
-      <w:proofErr w:type="spellEnd"/>
-      <w:r>
-        <w:t xml:space="preserve"> and </w:t>
-      </w:r>
-      <w:proofErr w:type="spellStart"/>
-      <w:r>
-        <w:t>tkn</w:t>
-      </w:r>
-      <w:proofErr w:type="spellEnd"/>
-      <w:r>
-        <w:t xml:space="preserve"> command line interfaces.</w:t>
-      </w:r>
-      <w:r>
-        <w:t>)</w:t>
-      </w:r>
-    </w:p>
-    <w:p>
-      <w:pPr>
-        <w:rPr>
-          <w:b/>
-          <w:bCs/>
-          <w:sz w:val="28"/>
-          <w:szCs w:val="28"/>
-        </w:rPr>
-      </w:pPr>
-    </w:p>
-    <w:p>
-      <w:pPr>
-        <w:ind w:left="720"/>
-        <w:rPr>
-          <w:rFonts w:eastAsia="Times New Roman" w:cstheme="minorHAnsi"/>
-        </w:rPr>
-      </w:pPr>
-      <w:r>
-        <w:rPr>
-          <w:rFonts w:eastAsia="Times New Roman" w:cstheme="minorHAnsi"/>
-        </w:rPr>
-        <w:t xml:space="preserve">1. Install a version of </w:t>
-      </w:r>
-      <w:hyperlink r:id="rId8" w:history="1">
         <w:r>
           <w:rPr>
             <w:rStyle w:val="Hyperlink"/>
@@ -365,7 +306,7 @@
         </w:rPr>
         <w:t xml:space="preserve">2. Install </w:t>
       </w:r>
-      <w:hyperlink r:id="rId9" w:history="1">
+      <w:hyperlink r:id="rId8" w:history="1">
         <w:r>
           <w:rPr>
             <w:rStyle w:val="Hyperlink"/>
@@ -380,7 +321,7 @@
         </w:rPr>
         <w:t xml:space="preserve"> (any edition is fine). (Note on Windows or Mac, you may need to install the </w:t>
       </w:r>
-      <w:hyperlink r:id="rId10" w:history="1">
+      <w:hyperlink r:id="rId9" w:history="1">
         <w:r>
           <w:rPr>
             <w:rStyle w:val="Hyperlink"/>
@@ -423,7 +364,7 @@
         </w:rPr>
         <w:t xml:space="preserve">3. Install and run a Kubernetes cluster using any package/application you want such as </w:t>
       </w:r>
-      <w:hyperlink r:id="rId11" w:history="1">
+      <w:hyperlink r:id="rId10" w:history="1">
         <w:proofErr w:type="spellStart"/>
         <w:r>
           <w:rPr>
@@ -440,7 +381,7 @@
         </w:rPr>
         <w:t xml:space="preserve">, </w:t>
       </w:r>
-      <w:hyperlink r:id="rId12" w:history="1">
+      <w:hyperlink r:id="rId11" w:history="1">
         <w:r>
           <w:rPr>
             <w:rStyle w:val="Hyperlink"/>
@@ -589,7 +530,7 @@
         </w:rPr>
         <w:t xml:space="preserve">6. Install the Kubernetes command line tool, </w:t>
       </w:r>
-      <w:hyperlink r:id="rId13" w:history="1">
+      <w:hyperlink r:id="rId12" w:history="1">
         <w:proofErr w:type="spellStart"/>
         <w:r>
           <w:rPr>
@@ -628,7 +569,7 @@
         </w:rPr>
         <w:t xml:space="preserve">7. Install </w:t>
       </w:r>
-      <w:hyperlink r:id="rId14" w:history="1">
+      <w:hyperlink r:id="rId13" w:history="1">
         <w:r>
           <w:rPr>
             <w:rStyle w:val="Hyperlink"/>
@@ -678,7 +619,7 @@
         </w:rPr>
         <w:t xml:space="preserve"> Install </w:t>
       </w:r>
-      <w:hyperlink r:id="rId15" w:history="1">
+      <w:hyperlink r:id="rId14" w:history="1">
         <w:r>
           <w:rPr>
             <w:rStyle w:val="Hyperlink"/>
@@ -741,7 +682,6 @@
         <w:rPr>
           <w:rFonts w:eastAsia="Times New Roman" w:cstheme="minorHAnsi"/>
         </w:rPr>
-        <w:lastRenderedPageBreak/>
         <w:tab/>
       </w:r>
       <w:r>
@@ -750,7 +690,7 @@
         </w:rPr>
         <w:t xml:space="preserve">$ git clone </w:t>
       </w:r>
-      <w:hyperlink r:id="rId16" w:history="1">
+      <w:hyperlink r:id="rId15" w:history="1">
         <w:r>
           <w:rPr>
             <w:rStyle w:val="Hyperlink"/>
@@ -801,6 +741,7 @@
         <w:rPr>
           <w:rFonts w:eastAsia="Times New Roman" w:cstheme="minorHAnsi"/>
         </w:rPr>
+        <w:lastRenderedPageBreak/>
         <w:t xml:space="preserve">There is a script in the k8s-dev/monitoring directory called setup-monitoring.sh that may do this for you.  Run it.  </w:t>
       </w:r>
     </w:p>
@@ -1416,7 +1357,7 @@
         </w:rPr>
         <w:t xml:space="preserve">-community </w:t>
       </w:r>
-      <w:hyperlink r:id="rId17" w:history="1">
+      <w:hyperlink r:id="rId16" w:history="1">
         <w:r>
           <w:rPr>
             <w:rStyle w:val="Hyperlink"/>
@@ -1497,7 +1438,6 @@
           <w:sz w:val="20"/>
           <w:szCs w:val="20"/>
         </w:rPr>
-        <w:lastRenderedPageBreak/>
         <w:t>$ helm repo update</w:t>
       </w:r>
     </w:p>
@@ -1791,7 +1731,7 @@
         </w:rPr>
         <w:t xml:space="preserve"> Optional - install </w:t>
       </w:r>
-      <w:hyperlink r:id="rId18" w:history="1">
+      <w:hyperlink r:id="rId17" w:history="1">
         <w:r>
           <w:rPr>
             <w:rStyle w:val="Hyperlink"/>
@@ -1886,7 +1826,7 @@
         </w:rPr>
         <w:t xml:space="preserve"> </w:t>
       </w:r>
-      <w:hyperlink r:id="rId19" w:history="1">
+      <w:hyperlink r:id="rId18" w:history="1">
         <w:r>
           <w:rPr>
             <w:rStyle w:val="Hyperlink"/>
@@ -1916,12 +1856,12 @@
       </w:hyperlink>
     </w:p>
     <w:sectPr>
-      <w:headerReference w:type="even" r:id="rId20"/>
-      <w:headerReference w:type="default" r:id="rId21"/>
-      <w:footerReference w:type="even" r:id="rId22"/>
-      <w:footerReference w:type="default" r:id="rId23"/>
-      <w:headerReference w:type="first" r:id="rId24"/>
-      <w:footerReference w:type="first" r:id="rId25"/>
+      <w:headerReference w:type="even" r:id="rId19"/>
+      <w:headerReference w:type="default" r:id="rId20"/>
+      <w:footerReference w:type="even" r:id="rId21"/>
+      <w:footerReference w:type="default" r:id="rId22"/>
+      <w:headerReference w:type="first" r:id="rId23"/>
+      <w:footerReference w:type="first" r:id="rId24"/>
       <w:pgSz w:w="12240" w:h="15840"/>
       <w:pgMar w:top="486" w:right="900" w:bottom="1440" w:left="630" w:header="720" w:footer="720" w:gutter="0"/>
       <w:cols w:space="720"/>
@@ -1968,10 +1908,7 @@
       <w:jc w:val="center"/>
     </w:pPr>
     <w:r>
-      <w:t xml:space="preserve">© </w:t>
-    </w:r>
-    <w:r>
-      <w:t>202</w:t>
+      <w:t>© 202</w:t>
     </w:r>
     <w:r>
       <w:t>3</w:t>

</xml_diff>